<commit_message>
update the doc file with the  site map
</commit_message>
<xml_diff>
--- a/docs/Indicador de Risco COVID 19.docx
+++ b/docs/Indicador de Risco COVID 19.docx
@@ -12,24 +12,27 @@
         </w:rPr>
       </w:pPr>
       <w:r>
+        <w:rPr>
+          <w:noProof/>
+        </w:rPr>
         <w:drawing>
-          <wp:inline wp14:editId="5AF456B0" wp14:anchorId="43A60B38">
+          <wp:inline distT="0" distB="0" distL="0" distR="0" wp14:anchorId="43A60B38" wp14:editId="6B7E4110">
             <wp:extent cx="3157200" cy="1260000"/>
             <wp:effectExtent l="0" t="0" r="5715" b="0"/>
-            <wp:docPr id="9" name="Imagem 9" title=""/>
+            <wp:docPr id="9" name="Imagem 9"/>
             <wp:cNvGraphicFramePr>
-              <a:graphicFrameLocks noChangeAspect="1"/>
+              <a:graphicFrameLocks xmlns:a="http://schemas.openxmlformats.org/drawingml/2006/main" noChangeAspect="1"/>
             </wp:cNvGraphicFramePr>
-            <a:graphic>
+            <a:graphic xmlns:a="http://schemas.openxmlformats.org/drawingml/2006/main">
               <a:graphicData uri="http://schemas.openxmlformats.org/drawingml/2006/picture">
-                <pic:pic>
+                <pic:pic xmlns:pic="http://schemas.openxmlformats.org/drawingml/2006/picture">
                   <pic:nvPicPr>
                     <pic:cNvPr id="0" name="Imagem 9"/>
                     <pic:cNvPicPr/>
                   </pic:nvPicPr>
                   <pic:blipFill>
-                    <a:blip r:embed="R844cbd197d1841f0">
-                      <a:extLst xmlns:a="http://schemas.openxmlformats.org/drawingml/2006/main">
+                    <a:blip r:embed="rId8" cstate="print">
+                      <a:extLst>
                         <a:ext uri="{28A0092B-C50C-407E-A947-70E740481C1C}">
                           <a14:useLocalDpi xmlns:a14="http://schemas.microsoft.com/office/drawing/2010/main" val="0"/>
                         </a:ext>
@@ -40,7 +43,7 @@
                     </a:stretch>
                   </pic:blipFill>
                   <pic:spPr>
-                    <a:xfrm rot="0" flipH="0" flipV="0">
+                    <a:xfrm>
                       <a:off x="0" y="0"/>
                       <a:ext cx="3157200" cy="1260000"/>
                     </a:xfrm>
@@ -250,16 +253,7 @@
           <w:b/>
           <w:sz w:val="28"/>
         </w:rPr>
-        <w:t>INDICADOR DE RISCO COVID 1</w:t>
-      </w:r>
-      <w:bookmarkStart w:name="_GoBack" w:id="0"/>
-      <w:bookmarkEnd w:id="0"/>
-      <w:r>
-        <w:rPr>
-          <w:b/>
-          <w:sz w:val="28"/>
-        </w:rPr>
-        <w:t>9</w:t>
+        <w:t>INDICADOR DE RISCO COVID 19</w:t>
       </w:r>
     </w:p>
     <w:p>
@@ -481,8 +475,8 @@
               </wp:anchor>
             </w:drawing>
           </mc:Choice>
-          <mc:Fallback xmlns:w16="http://schemas.microsoft.com/office/word/2018/wordml" xmlns:w16cex="http://schemas.microsoft.com/office/word/2018/wordml/cex">
-            <w:pict>
+          <mc:Fallback>
+            <w:pict w14:anchorId="7392C9B8">
               <v:shapetype id="_x0000_t202" coordsize="21600,21600" o:spt="202" path="m,l,21600r21600,l21600,xe" w14:anchorId="1D9B9F2B">
                 <v:stroke joinstyle="miter"/>
                 <v:path gradientshapeok="t" o:connecttype="rect"/>
@@ -881,26 +875,9 @@
         <w:br w:type="page"/>
       </w:r>
     </w:p>
-    <w:p>
-      <w:pPr>
-        <w:pStyle w:val="Sumrio1"/>
-      </w:pPr>
-      <w:r>
-        <w:lastRenderedPageBreak/>
-        <w:t>SUMÁRIO</w:t>
-      </w:r>
-    </w:p>
     <w:sdt>
       <w:sdtPr>
-        <w:rPr>
-          <w:rFonts w:ascii="Arial" w:hAnsi="Arial"/>
-          <w:b w:val="0"/>
-          <w:bCs w:val="0"/>
-          <w:color w:val="auto"/>
-          <w:sz w:val="22"/>
-          <w:szCs w:val="24"/>
-        </w:rPr>
-        <w:id w:val="714243896"/>
+        <w:id w:val="-292980721"/>
         <w:docPartObj>
           <w:docPartGallery w:val="Table of Contents"/>
           <w:docPartUnique/>
@@ -908,7 +885,10 @@
       </w:sdtPr>
       <w:sdtEndPr>
         <w:rPr>
+          <w:rFonts w:ascii="Arial" w:hAnsi="Arial"/>
+          <w:color w:val="auto"/>
           <w:sz w:val="24"/>
+          <w:szCs w:val="24"/>
         </w:rPr>
       </w:sdtEndPr>
       <w:sdtContent>
@@ -916,11 +896,806 @@
           <w:pPr>
             <w:pStyle w:val="CabealhodoSumrio"/>
             <w:rPr>
-              <w:b w:val="0"/>
+              <w:rStyle w:val="Ttulo1Char"/>
+              <w:b/>
+              <w:bCs/>
+              <w:color w:val="auto"/>
             </w:rPr>
           </w:pPr>
+          <w:r>
+            <w:rPr>
+              <w:rStyle w:val="Ttulo1Char"/>
+              <w:b/>
+              <w:bCs/>
+              <w:color w:val="auto"/>
+            </w:rPr>
+            <w:t>SUMÁRIO</w:t>
+          </w:r>
         </w:p>
-        <w:p/>
+        <w:p>
+          <w:pPr>
+            <w:pStyle w:val="Sumrio1"/>
+            <w:rPr>
+              <w:rFonts w:asciiTheme="minorHAnsi" w:hAnsiTheme="minorHAnsi" w:eastAsiaTheme="minorEastAsia" w:cstheme="minorBidi"/>
+              <w:b w:val="0"/>
+              <w:bCs w:val="0"/>
+              <w:caps w:val="0"/>
+              <w:noProof/>
+              <w:sz w:val="22"/>
+              <w:szCs w:val="22"/>
+            </w:rPr>
+          </w:pPr>
+          <w:r>
+            <w:fldChar w:fldCharType="begin"/>
+          </w:r>
+          <w:r>
+            <w:instrText xml:space="preserve"> TOC \o "1-3" \h \z \u </w:instrText>
+          </w:r>
+          <w:r>
+            <w:fldChar w:fldCharType="separate"/>
+          </w:r>
+          <w:hyperlink w:history="1" w:anchor="_Toc49615705">
+            <w:r>
+              <w:rPr>
+                <w:rStyle w:val="Hyperlink"/>
+                <w:rFonts w:eastAsia="Calibri"/>
+                <w:noProof/>
+              </w:rPr>
+              <w:t>1 INTRODUÇÃO</w:t>
+            </w:r>
+            <w:r>
+              <w:rPr>
+                <w:noProof/>
+                <w:webHidden/>
+              </w:rPr>
+              <w:tab/>
+            </w:r>
+            <w:r>
+              <w:rPr>
+                <w:noProof/>
+                <w:webHidden/>
+              </w:rPr>
+              <w:fldChar w:fldCharType="begin"/>
+            </w:r>
+            <w:r>
+              <w:rPr>
+                <w:noProof/>
+                <w:webHidden/>
+              </w:rPr>
+              <w:instrText xml:space="preserve"> PAGEREF _Toc49615705 \h </w:instrText>
+            </w:r>
+            <w:r>
+              <w:rPr>
+                <w:noProof/>
+                <w:webHidden/>
+              </w:rPr>
+            </w:r>
+            <w:r>
+              <w:rPr>
+                <w:noProof/>
+                <w:webHidden/>
+              </w:rPr>
+              <w:fldChar w:fldCharType="separate"/>
+            </w:r>
+            <w:r>
+              <w:rPr>
+                <w:noProof/>
+                <w:webHidden/>
+              </w:rPr>
+              <w:t>10</w:t>
+            </w:r>
+            <w:r>
+              <w:rPr>
+                <w:noProof/>
+                <w:webHidden/>
+              </w:rPr>
+              <w:fldChar w:fldCharType="end"/>
+            </w:r>
+          </w:hyperlink>
+        </w:p>
+        <w:p>
+          <w:pPr>
+            <w:pStyle w:val="Sumrio2"/>
+            <w:tabs>
+              <w:tab w:val="left" w:pos="1440"/>
+            </w:tabs>
+            <w:rPr>
+              <w:rFonts w:asciiTheme="minorHAnsi" w:hAnsiTheme="minorHAnsi" w:eastAsiaTheme="minorEastAsia" w:cstheme="minorBidi"/>
+              <w:bCs w:val="0"/>
+              <w:noProof/>
+              <w:sz w:val="22"/>
+              <w:szCs w:val="22"/>
+            </w:rPr>
+          </w:pPr>
+          <w:hyperlink w:history="1" w:anchor="_Toc49615706">
+            <w:r>
+              <w:rPr>
+                <w:rStyle w:val="Hyperlink"/>
+                <w:noProof/>
+              </w:rPr>
+              <w:t>2.1</w:t>
+            </w:r>
+            <w:r>
+              <w:rPr>
+                <w:rFonts w:asciiTheme="minorHAnsi" w:hAnsiTheme="minorHAnsi" w:eastAsiaTheme="minorEastAsia" w:cstheme="minorBidi"/>
+                <w:bCs w:val="0"/>
+                <w:noProof/>
+                <w:sz w:val="22"/>
+                <w:szCs w:val="22"/>
+              </w:rPr>
+              <w:tab/>
+            </w:r>
+            <w:r>
+              <w:rPr>
+                <w:rStyle w:val="Hyperlink"/>
+                <w:noProof/>
+              </w:rPr>
+              <w:t>OBJETIVOS GERAIS</w:t>
+            </w:r>
+            <w:r>
+              <w:rPr>
+                <w:noProof/>
+                <w:webHidden/>
+              </w:rPr>
+              <w:tab/>
+            </w:r>
+            <w:r>
+              <w:rPr>
+                <w:noProof/>
+                <w:webHidden/>
+              </w:rPr>
+              <w:fldChar w:fldCharType="begin"/>
+            </w:r>
+            <w:r>
+              <w:rPr>
+                <w:noProof/>
+                <w:webHidden/>
+              </w:rPr>
+              <w:instrText xml:space="preserve"> PAGEREF _Toc49615706 \h </w:instrText>
+            </w:r>
+            <w:r>
+              <w:rPr>
+                <w:noProof/>
+                <w:webHidden/>
+              </w:rPr>
+            </w:r>
+            <w:r>
+              <w:rPr>
+                <w:noProof/>
+                <w:webHidden/>
+              </w:rPr>
+              <w:fldChar w:fldCharType="separate"/>
+            </w:r>
+            <w:r>
+              <w:rPr>
+                <w:noProof/>
+                <w:webHidden/>
+              </w:rPr>
+              <w:t>11</w:t>
+            </w:r>
+            <w:r>
+              <w:rPr>
+                <w:noProof/>
+                <w:webHidden/>
+              </w:rPr>
+              <w:fldChar w:fldCharType="end"/>
+            </w:r>
+          </w:hyperlink>
+        </w:p>
+        <w:p>
+          <w:pPr>
+            <w:pStyle w:val="Sumrio3"/>
+            <w:tabs>
+              <w:tab w:val="right" w:leader="dot" w:pos="9061"/>
+            </w:tabs>
+            <w:rPr>
+              <w:rFonts w:asciiTheme="minorHAnsi" w:hAnsiTheme="minorHAnsi" w:eastAsiaTheme="minorEastAsia" w:cstheme="minorBidi"/>
+              <w:b w:val="0"/>
+              <w:noProof/>
+              <w:sz w:val="22"/>
+              <w:szCs w:val="22"/>
+            </w:rPr>
+          </w:pPr>
+          <w:hyperlink w:history="1" w:anchor="_Toc49615707">
+            <w:r>
+              <w:rPr>
+                <w:rStyle w:val="Hyperlink"/>
+                <w:noProof/>
+              </w:rPr>
+              <w:t>2.1.1 Objetivos específicos</w:t>
+            </w:r>
+            <w:r>
+              <w:rPr>
+                <w:noProof/>
+                <w:webHidden/>
+              </w:rPr>
+              <w:tab/>
+            </w:r>
+            <w:r>
+              <w:rPr>
+                <w:noProof/>
+                <w:webHidden/>
+              </w:rPr>
+              <w:fldChar w:fldCharType="begin"/>
+            </w:r>
+            <w:r>
+              <w:rPr>
+                <w:noProof/>
+                <w:webHidden/>
+              </w:rPr>
+              <w:instrText xml:space="preserve"> PAGEREF _Toc49615707 \h </w:instrText>
+            </w:r>
+            <w:r>
+              <w:rPr>
+                <w:noProof/>
+                <w:webHidden/>
+              </w:rPr>
+            </w:r>
+            <w:r>
+              <w:rPr>
+                <w:noProof/>
+                <w:webHidden/>
+              </w:rPr>
+              <w:fldChar w:fldCharType="separate"/>
+            </w:r>
+            <w:r>
+              <w:rPr>
+                <w:noProof/>
+                <w:webHidden/>
+              </w:rPr>
+              <w:t>11</w:t>
+            </w:r>
+            <w:r>
+              <w:rPr>
+                <w:noProof/>
+                <w:webHidden/>
+              </w:rPr>
+              <w:fldChar w:fldCharType="end"/>
+            </w:r>
+          </w:hyperlink>
+        </w:p>
+        <w:p>
+          <w:pPr>
+            <w:pStyle w:val="Sumrio2"/>
+            <w:tabs>
+              <w:tab w:val="left" w:pos="1440"/>
+            </w:tabs>
+            <w:rPr>
+              <w:rFonts w:asciiTheme="minorHAnsi" w:hAnsiTheme="minorHAnsi" w:eastAsiaTheme="minorEastAsia" w:cstheme="minorBidi"/>
+              <w:bCs w:val="0"/>
+              <w:noProof/>
+              <w:sz w:val="22"/>
+              <w:szCs w:val="22"/>
+            </w:rPr>
+          </w:pPr>
+          <w:hyperlink w:history="1" w:anchor="_Toc49615708">
+            <w:r>
+              <w:rPr>
+                <w:rStyle w:val="Hyperlink"/>
+                <w:noProof/>
+              </w:rPr>
+              <w:t>2.2</w:t>
+            </w:r>
+            <w:r>
+              <w:rPr>
+                <w:rFonts w:asciiTheme="minorHAnsi" w:hAnsiTheme="minorHAnsi" w:eastAsiaTheme="minorEastAsia" w:cstheme="minorBidi"/>
+                <w:bCs w:val="0"/>
+                <w:noProof/>
+                <w:sz w:val="22"/>
+                <w:szCs w:val="22"/>
+              </w:rPr>
+              <w:tab/>
+            </w:r>
+            <w:r>
+              <w:rPr>
+                <w:rStyle w:val="Hyperlink"/>
+                <w:noProof/>
+              </w:rPr>
+              <w:t>JUSTIFICATIVA</w:t>
+            </w:r>
+            <w:r>
+              <w:rPr>
+                <w:noProof/>
+                <w:webHidden/>
+              </w:rPr>
+              <w:tab/>
+            </w:r>
+            <w:r>
+              <w:rPr>
+                <w:noProof/>
+                <w:webHidden/>
+              </w:rPr>
+              <w:fldChar w:fldCharType="begin"/>
+            </w:r>
+            <w:r>
+              <w:rPr>
+                <w:noProof/>
+                <w:webHidden/>
+              </w:rPr>
+              <w:instrText xml:space="preserve"> PAGEREF _Toc49615708 \h </w:instrText>
+            </w:r>
+            <w:r>
+              <w:rPr>
+                <w:noProof/>
+                <w:webHidden/>
+              </w:rPr>
+            </w:r>
+            <w:r>
+              <w:rPr>
+                <w:noProof/>
+                <w:webHidden/>
+              </w:rPr>
+              <w:fldChar w:fldCharType="separate"/>
+            </w:r>
+            <w:r>
+              <w:rPr>
+                <w:noProof/>
+                <w:webHidden/>
+              </w:rPr>
+              <w:t>11</w:t>
+            </w:r>
+            <w:r>
+              <w:rPr>
+                <w:noProof/>
+                <w:webHidden/>
+              </w:rPr>
+              <w:fldChar w:fldCharType="end"/>
+            </w:r>
+          </w:hyperlink>
+        </w:p>
+        <w:p>
+          <w:pPr>
+            <w:pStyle w:val="Sumrio1"/>
+            <w:tabs>
+              <w:tab w:val="left" w:pos="480"/>
+            </w:tabs>
+            <w:rPr>
+              <w:rFonts w:asciiTheme="minorHAnsi" w:hAnsiTheme="minorHAnsi" w:eastAsiaTheme="minorEastAsia" w:cstheme="minorBidi"/>
+              <w:b w:val="0"/>
+              <w:bCs w:val="0"/>
+              <w:caps w:val="0"/>
+              <w:noProof/>
+              <w:sz w:val="22"/>
+              <w:szCs w:val="22"/>
+            </w:rPr>
+          </w:pPr>
+          <w:hyperlink w:history="1" w:anchor="_Toc49615709">
+            <w:r>
+              <w:rPr>
+                <w:rStyle w:val="Hyperlink"/>
+                <w:noProof/>
+              </w:rPr>
+              <w:t>3</w:t>
+            </w:r>
+            <w:r>
+              <w:rPr>
+                <w:rFonts w:asciiTheme="minorHAnsi" w:hAnsiTheme="minorHAnsi" w:eastAsiaTheme="minorEastAsia" w:cstheme="minorBidi"/>
+                <w:b w:val="0"/>
+                <w:bCs w:val="0"/>
+                <w:caps w:val="0"/>
+                <w:noProof/>
+                <w:sz w:val="22"/>
+                <w:szCs w:val="22"/>
+              </w:rPr>
+              <w:tab/>
+            </w:r>
+            <w:r>
+              <w:rPr>
+                <w:rStyle w:val="Hyperlink"/>
+                <w:noProof/>
+              </w:rPr>
+              <w:t>DESENVOLVIMENTO</w:t>
+            </w:r>
+            <w:r>
+              <w:rPr>
+                <w:noProof/>
+                <w:webHidden/>
+              </w:rPr>
+              <w:tab/>
+            </w:r>
+            <w:r>
+              <w:rPr>
+                <w:noProof/>
+                <w:webHidden/>
+              </w:rPr>
+              <w:fldChar w:fldCharType="begin"/>
+            </w:r>
+            <w:r>
+              <w:rPr>
+                <w:noProof/>
+                <w:webHidden/>
+              </w:rPr>
+              <w:instrText xml:space="preserve"> PAGEREF _Toc49615709 \h </w:instrText>
+            </w:r>
+            <w:r>
+              <w:rPr>
+                <w:noProof/>
+                <w:webHidden/>
+              </w:rPr>
+            </w:r>
+            <w:r>
+              <w:rPr>
+                <w:noProof/>
+                <w:webHidden/>
+              </w:rPr>
+              <w:fldChar w:fldCharType="separate"/>
+            </w:r>
+            <w:r>
+              <w:rPr>
+                <w:noProof/>
+                <w:webHidden/>
+              </w:rPr>
+              <w:t>12</w:t>
+            </w:r>
+            <w:r>
+              <w:rPr>
+                <w:noProof/>
+                <w:webHidden/>
+              </w:rPr>
+              <w:fldChar w:fldCharType="end"/>
+            </w:r>
+          </w:hyperlink>
+          <w:bookmarkStart w:name="_GoBack" w:id="0"/>
+          <w:bookmarkEnd w:id="0"/>
+        </w:p>
+        <w:p>
+          <w:pPr>
+            <w:pStyle w:val="Sumrio2"/>
+            <w:rPr>
+              <w:rFonts w:asciiTheme="minorHAnsi" w:hAnsiTheme="minorHAnsi" w:eastAsiaTheme="minorEastAsia" w:cstheme="minorBidi"/>
+              <w:bCs w:val="0"/>
+              <w:noProof/>
+              <w:sz w:val="22"/>
+              <w:szCs w:val="22"/>
+            </w:rPr>
+          </w:pPr>
+          <w:hyperlink w:history="1" w:anchor="_Toc49615710">
+            <w:r>
+              <w:rPr>
+                <w:rStyle w:val="Hyperlink"/>
+                <w:noProof/>
+              </w:rPr>
+              <w:t>3.2 FUNDAMENTAÇÃO TEÓRICA</w:t>
+            </w:r>
+            <w:r>
+              <w:rPr>
+                <w:noProof/>
+                <w:webHidden/>
+              </w:rPr>
+              <w:tab/>
+            </w:r>
+            <w:r>
+              <w:rPr>
+                <w:noProof/>
+                <w:webHidden/>
+              </w:rPr>
+              <w:fldChar w:fldCharType="begin"/>
+            </w:r>
+            <w:r>
+              <w:rPr>
+                <w:noProof/>
+                <w:webHidden/>
+              </w:rPr>
+              <w:instrText xml:space="preserve"> PAGEREF _Toc49615710 \h </w:instrText>
+            </w:r>
+            <w:r>
+              <w:rPr>
+                <w:noProof/>
+                <w:webHidden/>
+              </w:rPr>
+            </w:r>
+            <w:r>
+              <w:rPr>
+                <w:noProof/>
+                <w:webHidden/>
+              </w:rPr>
+              <w:fldChar w:fldCharType="separate"/>
+            </w:r>
+            <w:r>
+              <w:rPr>
+                <w:noProof/>
+                <w:webHidden/>
+              </w:rPr>
+              <w:t>12</w:t>
+            </w:r>
+            <w:r>
+              <w:rPr>
+                <w:noProof/>
+                <w:webHidden/>
+              </w:rPr>
+              <w:fldChar w:fldCharType="end"/>
+            </w:r>
+          </w:hyperlink>
+        </w:p>
+        <w:p>
+          <w:pPr>
+            <w:pStyle w:val="Sumrio2"/>
+            <w:rPr>
+              <w:rFonts w:asciiTheme="minorHAnsi" w:hAnsiTheme="minorHAnsi" w:eastAsiaTheme="minorEastAsia" w:cstheme="minorBidi"/>
+              <w:bCs w:val="0"/>
+              <w:noProof/>
+              <w:sz w:val="22"/>
+              <w:szCs w:val="22"/>
+            </w:rPr>
+          </w:pPr>
+          <w:hyperlink w:history="1" w:anchor="_Toc49615711">
+            <w:r>
+              <w:rPr>
+                <w:rStyle w:val="Hyperlink"/>
+                <w:noProof/>
+              </w:rPr>
+              <w:t>3.3 PROCEDIMENTOS METODOLÓGICOS</w:t>
+            </w:r>
+            <w:r>
+              <w:rPr>
+                <w:noProof/>
+                <w:webHidden/>
+              </w:rPr>
+              <w:tab/>
+            </w:r>
+            <w:r>
+              <w:rPr>
+                <w:noProof/>
+                <w:webHidden/>
+              </w:rPr>
+              <w:fldChar w:fldCharType="begin"/>
+            </w:r>
+            <w:r>
+              <w:rPr>
+                <w:noProof/>
+                <w:webHidden/>
+              </w:rPr>
+              <w:instrText xml:space="preserve"> PAGEREF _Toc49615711 \h </w:instrText>
+            </w:r>
+            <w:r>
+              <w:rPr>
+                <w:noProof/>
+                <w:webHidden/>
+              </w:rPr>
+            </w:r>
+            <w:r>
+              <w:rPr>
+                <w:noProof/>
+                <w:webHidden/>
+              </w:rPr>
+              <w:fldChar w:fldCharType="separate"/>
+            </w:r>
+            <w:r>
+              <w:rPr>
+                <w:noProof/>
+                <w:webHidden/>
+              </w:rPr>
+              <w:t>12</w:t>
+            </w:r>
+            <w:r>
+              <w:rPr>
+                <w:noProof/>
+                <w:webHidden/>
+              </w:rPr>
+              <w:fldChar w:fldCharType="end"/>
+            </w:r>
+          </w:hyperlink>
+        </w:p>
+        <w:p>
+          <w:pPr>
+            <w:pStyle w:val="Sumrio2"/>
+            <w:rPr>
+              <w:rFonts w:asciiTheme="minorHAnsi" w:hAnsiTheme="minorHAnsi" w:eastAsiaTheme="minorEastAsia" w:cstheme="minorBidi"/>
+              <w:bCs w:val="0"/>
+              <w:noProof/>
+              <w:sz w:val="22"/>
+              <w:szCs w:val="22"/>
+            </w:rPr>
+          </w:pPr>
+          <w:hyperlink w:history="1" w:anchor="_Toc49615712">
+            <w:r>
+              <w:rPr>
+                <w:rStyle w:val="Hyperlink"/>
+                <w:noProof/>
+              </w:rPr>
+              <w:t>3.3 APRESENTAÇÃO E ANÁLISE DOS RESULTADOS</w:t>
+            </w:r>
+            <w:r>
+              <w:rPr>
+                <w:noProof/>
+                <w:webHidden/>
+              </w:rPr>
+              <w:tab/>
+            </w:r>
+            <w:r>
+              <w:rPr>
+                <w:noProof/>
+                <w:webHidden/>
+              </w:rPr>
+              <w:fldChar w:fldCharType="begin"/>
+            </w:r>
+            <w:r>
+              <w:rPr>
+                <w:noProof/>
+                <w:webHidden/>
+              </w:rPr>
+              <w:instrText xml:space="preserve"> PAGEREF _Toc49615712 \h </w:instrText>
+            </w:r>
+            <w:r>
+              <w:rPr>
+                <w:noProof/>
+                <w:webHidden/>
+              </w:rPr>
+            </w:r>
+            <w:r>
+              <w:rPr>
+                <w:noProof/>
+                <w:webHidden/>
+              </w:rPr>
+              <w:fldChar w:fldCharType="separate"/>
+            </w:r>
+            <w:r>
+              <w:rPr>
+                <w:noProof/>
+                <w:webHidden/>
+              </w:rPr>
+              <w:t>12</w:t>
+            </w:r>
+            <w:r>
+              <w:rPr>
+                <w:noProof/>
+                <w:webHidden/>
+              </w:rPr>
+              <w:fldChar w:fldCharType="end"/>
+            </w:r>
+          </w:hyperlink>
+        </w:p>
+        <w:p>
+          <w:pPr>
+            <w:pStyle w:val="Sumrio2"/>
+            <w:rPr>
+              <w:rFonts w:asciiTheme="minorHAnsi" w:hAnsiTheme="minorHAnsi" w:eastAsiaTheme="minorEastAsia" w:cstheme="minorBidi"/>
+              <w:bCs w:val="0"/>
+              <w:noProof/>
+              <w:sz w:val="22"/>
+              <w:szCs w:val="22"/>
+            </w:rPr>
+          </w:pPr>
+          <w:hyperlink w:history="1" w:anchor="_Toc49615713">
+            <w:r>
+              <w:rPr>
+                <w:rStyle w:val="Hyperlink"/>
+                <w:noProof/>
+              </w:rPr>
+              <w:t>3.4 CONSIDERAÇÃO FINAIS</w:t>
+            </w:r>
+            <w:r>
+              <w:rPr>
+                <w:noProof/>
+                <w:webHidden/>
+              </w:rPr>
+              <w:tab/>
+            </w:r>
+            <w:r>
+              <w:rPr>
+                <w:noProof/>
+                <w:webHidden/>
+              </w:rPr>
+              <w:fldChar w:fldCharType="begin"/>
+            </w:r>
+            <w:r>
+              <w:rPr>
+                <w:noProof/>
+                <w:webHidden/>
+              </w:rPr>
+              <w:instrText xml:space="preserve"> PAGEREF _Toc49615713 \h </w:instrText>
+            </w:r>
+            <w:r>
+              <w:rPr>
+                <w:noProof/>
+                <w:webHidden/>
+              </w:rPr>
+            </w:r>
+            <w:r>
+              <w:rPr>
+                <w:noProof/>
+                <w:webHidden/>
+              </w:rPr>
+              <w:fldChar w:fldCharType="separate"/>
+            </w:r>
+            <w:r>
+              <w:rPr>
+                <w:noProof/>
+                <w:webHidden/>
+              </w:rPr>
+              <w:t>12</w:t>
+            </w:r>
+            <w:r>
+              <w:rPr>
+                <w:noProof/>
+                <w:webHidden/>
+              </w:rPr>
+              <w:fldChar w:fldCharType="end"/>
+            </w:r>
+          </w:hyperlink>
+        </w:p>
+        <w:p>
+          <w:pPr>
+            <w:pStyle w:val="Sumrio1"/>
+            <w:rPr>
+              <w:rFonts w:asciiTheme="minorHAnsi" w:hAnsiTheme="minorHAnsi" w:eastAsiaTheme="minorEastAsia" w:cstheme="minorBidi"/>
+              <w:b w:val="0"/>
+              <w:bCs w:val="0"/>
+              <w:caps w:val="0"/>
+              <w:noProof/>
+              <w:sz w:val="22"/>
+              <w:szCs w:val="22"/>
+            </w:rPr>
+          </w:pPr>
+          <w:hyperlink w:history="1" w:anchor="_Toc49615714">
+            <w:r>
+              <w:rPr>
+                <w:rStyle w:val="Hyperlink"/>
+                <w:rFonts w:eastAsia="Calibri" w:cs="Arial"/>
+                <w:noProof/>
+                <w:lang w:eastAsia="en-US"/>
+              </w:rPr>
+              <w:t>REFERÊNCIAS</w:t>
+            </w:r>
+            <w:r>
+              <w:rPr>
+                <w:noProof/>
+                <w:webHidden/>
+              </w:rPr>
+              <w:tab/>
+            </w:r>
+            <w:r>
+              <w:rPr>
+                <w:noProof/>
+                <w:webHidden/>
+              </w:rPr>
+              <w:fldChar w:fldCharType="begin"/>
+            </w:r>
+            <w:r>
+              <w:rPr>
+                <w:noProof/>
+                <w:webHidden/>
+              </w:rPr>
+              <w:instrText xml:space="preserve"> PAGEREF _Toc49615714 \h </w:instrText>
+            </w:r>
+            <w:r>
+              <w:rPr>
+                <w:noProof/>
+                <w:webHidden/>
+              </w:rPr>
+            </w:r>
+            <w:r>
+              <w:rPr>
+                <w:noProof/>
+                <w:webHidden/>
+              </w:rPr>
+              <w:fldChar w:fldCharType="separate"/>
+            </w:r>
+            <w:r>
+              <w:rPr>
+                <w:noProof/>
+                <w:webHidden/>
+              </w:rPr>
+              <w:t>13</w:t>
+            </w:r>
+            <w:r>
+              <w:rPr>
+                <w:noProof/>
+                <w:webHidden/>
+              </w:rPr>
+              <w:fldChar w:fldCharType="end"/>
+            </w:r>
+          </w:hyperlink>
+        </w:p>
+        <w:p>
+          <w:r>
+            <w:rPr>
+              <w:b/>
+              <w:bCs/>
+            </w:rPr>
+            <w:fldChar w:fldCharType="end"/>
+          </w:r>
+        </w:p>
       </w:sdtContent>
     </w:sdt>
     <w:p/>
@@ -933,7 +1708,7 @@
         <w:sectPr>
           <w:headerReference w:type="default" r:id="rId9"/>
           <w:headerReference w:type="first" r:id="rId10"/>
-          <w:pgSz w:w="11906" w:h="16838" w:orient="portrait"/>
+          <w:pgSz w:w="11906" w:h="16838"/>
           <w:pgMar w:top="1701" w:right="1134" w:bottom="1134" w:left="1701" w:header="709" w:footer="709" w:gutter="0"/>
           <w:pgNumType w:start="0"/>
           <w:cols w:space="708"/>
@@ -960,6 +1735,7 @@
       </w:pPr>
       <w:bookmarkStart w:name="_Toc423895453" w:id="3"/>
       <w:bookmarkStart w:name="_Toc456719047" w:id="4"/>
+      <w:bookmarkStart w:name="_Toc49615705" w:id="5"/>
       <w:r>
         <w:rPr>
           <w:rFonts w:eastAsia="Calibri"/>
@@ -977,37 +1753,224 @@
       <w:bookmarkEnd w:id="2"/>
       <w:bookmarkEnd w:id="3"/>
       <w:bookmarkEnd w:id="4"/>
-    </w:p>
-    <w:p>
-      <w:bookmarkStart w:name="_Toc365570001" w:id="5"/>
-      <w:r>
-        <w:t>Temos como objetivo capturar as informações diretamente do GPS de um dispositivo móvel e comparar com uma base de dados de casos positivos para COVID-19.      Com base nessa comparação , conseguiremos apontar os locais que ofereceram maior risco de contaminação e quais os locais que devem ser evitados. Também iremos montar um mapa de calor da localização   do usuário, apontando os locais que tiveram os maiores índices de contaminação . Desta forma esperamos contribuir para que as pessoas evitem ser contaminadas até que uma vacina seja disponibilizada.</w:t>
-      </w:r>
-    </w:p>
-    <w:p>
-      <w:pPr>
-        <w:pStyle w:val="Ttulo1"/>
-        <w:jc w:val="left"/>
-        <w:rPr>
-          <w:rFonts w:eastAsia="Calibri"/>
-        </w:rPr>
-      </w:pPr>
+      <w:bookmarkEnd w:id="5"/>
+    </w:p>
+    <w:p>
+      <w:r>
+        <w:t xml:space="preserve">Em </w:t>
+      </w:r>
+      <w:r>
+        <w:t>31 de dezembro de 2019, foi descoberto</w:t>
+      </w:r>
+      <w:r>
+        <w:t xml:space="preserve"> </w:t>
+      </w:r>
+      <w:r>
+        <w:t>em Wuhan</w:t>
+      </w:r>
+      <w:r>
+        <w:t>, na China,</w:t>
+      </w:r>
+      <w:r>
+        <w:t xml:space="preserve"> o novo corona</w:t>
+      </w:r>
+      <w:r>
+        <w:t>vírus</w:t>
+      </w:r>
+      <w:r>
+        <w:t xml:space="preserve">, </w:t>
+      </w:r>
+      <w:r>
+        <w:t xml:space="preserve">causador </w:t>
+      </w:r>
+      <w:r>
+        <w:t>da doença COVID</w:t>
+      </w:r>
+      <w:r>
+        <w:t>-19</w:t>
+      </w:r>
+      <w:r>
+        <w:t>.</w:t>
+      </w:r>
+      <w:r>
+        <w:t xml:space="preserve"> </w:t>
+      </w:r>
+      <w:r>
+        <w:t>Em 7 de fevereiro</w:t>
+      </w:r>
+      <w:r>
+        <w:t xml:space="preserve">, </w:t>
+      </w:r>
+      <w:r>
+        <w:t>n</w:t>
+      </w:r>
+      <w:r>
+        <w:t xml:space="preserve">o Brasil já </w:t>
+      </w:r>
+      <w:r>
+        <w:t>havia</w:t>
+      </w:r>
+      <w:r>
+        <w:t xml:space="preserve"> 9 casos em investigação</w:t>
+      </w:r>
+      <w:r>
+        <w:t>, sem nenhuma co</w:t>
+      </w:r>
+      <w:r>
+        <w:t xml:space="preserve">nfirmação da doença. </w:t>
+      </w:r>
+      <w:r>
+        <w:t>Com isso, o cenário de pandemia</w:t>
+      </w:r>
+      <w:r>
+        <w:t xml:space="preserve"> </w:t>
+      </w:r>
+      <w:r>
+        <w:t xml:space="preserve">se consolidou por todo o mundo, </w:t>
+      </w:r>
+      <w:r>
+        <w:t>e</w:t>
+      </w:r>
+      <w:r>
+        <w:t xml:space="preserve"> </w:t>
+      </w:r>
+      <w:r>
+        <w:t>por conse</w:t>
+      </w:r>
+      <w:r>
+        <w:t xml:space="preserve">quência </w:t>
+      </w:r>
+      <w:r>
+        <w:t>foram estabe</w:t>
+      </w:r>
+      <w:r>
+        <w:t>lecido</w:t>
+      </w:r>
+      <w:r>
+        <w:t>s regimes de quarentena.</w:t>
+      </w:r>
+    </w:p>
+    <w:p>
+      <w:r>
+        <w:t xml:space="preserve">Após </w:t>
+      </w:r>
+      <w:r>
+        <w:t>5 meses</w:t>
+      </w:r>
+      <w:r>
+        <w:t xml:space="preserve">, alguns </w:t>
+      </w:r>
+      <w:r>
+        <w:t xml:space="preserve">estabelecimentos voltaram </w:t>
+      </w:r>
+      <w:r>
+        <w:t>ao funcionamento parcial</w:t>
+      </w:r>
+      <w:r>
+        <w:t xml:space="preserve"> de suas atividades</w:t>
+      </w:r>
+      <w:r>
+        <w:t xml:space="preserve">, gerando assim, maior movimentação </w:t>
+      </w:r>
+      <w:r>
+        <w:t>d</w:t>
+      </w:r>
+      <w:r>
+        <w:t>a população</w:t>
+      </w:r>
+      <w:r>
+        <w:t xml:space="preserve"> em grandes centros urbanos</w:t>
+      </w:r>
+      <w:r>
+        <w:t xml:space="preserve">. </w:t>
+      </w:r>
+      <w:r>
+        <w:t>Tendo em vista que</w:t>
+      </w:r>
+      <w:r>
+        <w:t xml:space="preserve">, </w:t>
+      </w:r>
+      <w:r>
+        <w:t xml:space="preserve">a prevenção </w:t>
+      </w:r>
+      <w:r>
+        <w:t>ainda se faz necessária</w:t>
+      </w:r>
+      <w:r>
+        <w:t xml:space="preserve">, </w:t>
+      </w:r>
+      <w:r>
+        <w:t>uma informação importante</w:t>
+      </w:r>
+      <w:r>
+        <w:t>,</w:t>
+      </w:r>
+      <w:r>
+        <w:t xml:space="preserve"> </w:t>
+      </w:r>
+      <w:r>
+        <w:t xml:space="preserve">para </w:t>
+      </w:r>
+      <w:r>
+        <w:t>o cenário atual</w:t>
+      </w:r>
+      <w:r>
+        <w:t>,</w:t>
+      </w:r>
+      <w:r>
+        <w:t xml:space="preserve"> são os locais com maior incidência de COVID-19</w:t>
+      </w:r>
+      <w:r>
+        <w:t xml:space="preserve">, </w:t>
+      </w:r>
+      <w:r>
+        <w:t>sendo possível evitar</w:t>
+      </w:r>
+      <w:r>
+        <w:t xml:space="preserve"> </w:t>
+      </w:r>
+      <w:r>
+        <w:t>estes</w:t>
+      </w:r>
+      <w:r>
+        <w:t>.</w:t>
+      </w:r>
+    </w:p>
+    <w:p>
+      <w:bookmarkStart w:name="_Toc365570001" w:id="6"/>
+      <w:r>
+        <w:t>Temos como objetivo capturar as informações diretamente do GPS de um dispositivo móvel e comparar com uma base de dados de casos positivos para COVID-19. Com base nessa comparação, conseguiremos apontar os locais que oferecem maior risco de contaminação e quais os locais que devem ser evitados. Também iremos montar um mapa de calor da localização   do usuário, apontando os locais que tiveram os maiores índices de contaminação. Desta forma esperamos contribuir para que as pessoas evitem ser contaminadas até que uma vacina seja disponibilizada.</w:t>
+      </w:r>
+    </w:p>
+    <w:p>
+      <w:r>
+        <w:t>// Qual é a situação atual das pessoas, em relação ao nosso app</w:t>
+      </w:r>
+    </w:p>
+    <w:p>
+      <w:r>
+        <w:t>// Como resolveremos o problema</w:t>
+      </w:r>
+    </w:p>
+    <w:p>
+      <w:r>
+        <w:t>// Resultados</w:t>
+      </w:r>
       <w:r>
         <w:rPr>
           <w:rFonts w:eastAsia="Calibri" w:cs="Arial"/>
-          <w:b w:val="0"/>
-          <w:bCs w:val="0"/>
           <w:lang w:eastAsia="en-US"/>
         </w:rPr>
         <w:br w:type="page"/>
       </w:r>
-      <w:bookmarkStart w:name="_Toc423895454" w:id="6"/>
-      <w:bookmarkStart w:name="_Toc456719048" w:id="7"/>
-      <w:bookmarkStart w:name="_Toc406098411" w:id="8"/>
+      <w:bookmarkStart w:name="_Toc423895454" w:id="7"/>
+      <w:bookmarkStart w:name="_Toc456719048" w:id="8"/>
+      <w:bookmarkStart w:name="_Toc406098411" w:id="9"/>
       <w:r>
         <w:rPr>
           <w:rFonts w:eastAsia="Calibri" w:cs="Arial"/>
-          <w:bCs w:val="0"/>
+          <w:b/>
+          <w:bCs/>
           <w:lang w:eastAsia="en-US"/>
         </w:rPr>
         <w:lastRenderedPageBreak/>
@@ -1017,17 +1980,15 @@
         <w:rPr>
           <w:rStyle w:val="Ttulo1NumeradoChar"/>
           <w:rFonts w:eastAsia="Calibri"/>
-          <w:b/>
         </w:rPr>
         <w:t xml:space="preserve"> OBJETIVOS</w:t>
       </w:r>
-      <w:bookmarkEnd w:id="6"/>
       <w:bookmarkEnd w:id="7"/>
+      <w:bookmarkEnd w:id="8"/>
       <w:r>
         <w:rPr>
           <w:rStyle w:val="Ttulo1NumeradoChar"/>
           <w:rFonts w:eastAsia="Calibri"/>
-          <w:b/>
         </w:rPr>
         <w:t xml:space="preserve"> E JUSTIFICATIVA</w:t>
       </w:r>
@@ -1061,16 +2022,18 @@
           <w:numId w:val="44"/>
         </w:numPr>
       </w:pPr>
-      <w:bookmarkStart w:name="_Toc423895455" w:id="9"/>
-      <w:bookmarkStart w:name="_Toc456719049" w:id="10"/>
+      <w:bookmarkStart w:name="_Toc423895455" w:id="10"/>
+      <w:bookmarkStart w:name="_Toc456719049" w:id="11"/>
       <w:r>
         <w:t xml:space="preserve"> </w:t>
       </w:r>
+      <w:bookmarkStart w:name="_Toc49615706" w:id="12"/>
       <w:r>
         <w:t>OBJETIVOS GERAIS</w:t>
       </w:r>
-      <w:bookmarkEnd w:id="9"/>
       <w:bookmarkEnd w:id="10"/>
+      <w:bookmarkEnd w:id="11"/>
+      <w:bookmarkEnd w:id="12"/>
     </w:p>
     <w:p>
       <w:pPr>
@@ -1090,7 +2053,19 @@
         <w:rPr>
           <w:shd w:val="clear" w:color="auto" w:fill="FFFFFF"/>
         </w:rPr>
-        <w:t>Temos o objetivo de criar um aplicativo e uma plataforma Web que correlacionem informações de casos positivos para covid-19 com a localização de usuários. Desta forma um dashboard será criado a fim de indicar o risco dos locais próximos.</w:t>
+        <w:t xml:space="preserve">Temos o objetivo de criar um aplicativo e uma plataforma Web que correlacionem informações de casos positivos para </w:t>
+      </w:r>
+      <w:r>
+        <w:rPr>
+          <w:shd w:val="clear" w:color="auto" w:fill="FFFFFF"/>
+        </w:rPr>
+        <w:t>COVID</w:t>
+      </w:r>
+      <w:r>
+        <w:rPr>
+          <w:shd w:val="clear" w:color="auto" w:fill="FFFFFF"/>
+        </w:rPr>
+        <w:t>-19 com a localização de usuários. Desta forma um dashboard será criado a fim de indicar o risco dos locais próximos.</w:t>
       </w:r>
       <w:r>
         <w:rPr>
@@ -1111,26 +2086,22 @@
       <w:pPr>
         <w:pStyle w:val="Ttulo3"/>
       </w:pPr>
-      <w:bookmarkStart w:name="_Toc423895456" w:id="11"/>
-      <w:bookmarkStart w:name="_Toc456719050" w:id="12"/>
+      <w:bookmarkStart w:name="_Toc423895456" w:id="13"/>
+      <w:bookmarkStart w:name="_Toc456719050" w:id="14"/>
+      <w:bookmarkStart w:name="_Toc49615707" w:id="15"/>
       <w:r>
         <w:t>2.1.1 O</w:t>
       </w:r>
       <w:r>
         <w:t>bjetivos específicos</w:t>
       </w:r>
-      <w:bookmarkEnd w:id="11"/>
-      <w:bookmarkEnd w:id="12"/>
-    </w:p>
-    <w:p>
-      <w:pPr>
-        <w:rPr>
-          <w:lang w:eastAsia="en-US"/>
-        </w:rPr>
-      </w:pPr>
-    </w:p>
-    <w:p>
-      <w:pPr>
+      <w:bookmarkEnd w:id="13"/>
+      <w:bookmarkEnd w:id="14"/>
+      <w:bookmarkEnd w:id="15"/>
+    </w:p>
+    <w:p>
+      <w:pPr>
+        <w:pStyle w:val="Itens"/>
         <w:rPr>
           <w:shd w:val="clear" w:color="auto" w:fill="FFFFFF"/>
         </w:rPr>
@@ -1139,50 +2110,144 @@
         <w:rPr>
           <w:shd w:val="clear" w:color="auto" w:fill="FFFFFF"/>
         </w:rPr>
-        <w:t>Iremos construir um aplicativo simples que fará a captação da latitude e longitude do usuário e irá enviar para a nossa API. Este dado será persistido em nosso banco de dados.</w:t>
-      </w:r>
-    </w:p>
-    <w:p>
-      <w:pPr>
+        <w:t>Construção</w:t>
+      </w:r>
+      <w:r>
         <w:rPr>
           <w:shd w:val="clear" w:color="auto" w:fill="FFFFFF"/>
         </w:rPr>
-      </w:pPr>
+        <w:t xml:space="preserve"> um aplicativo simples que fará a captação da </w:t>
+      </w:r>
       <w:r>
         <w:rPr>
           <w:shd w:val="clear" w:color="auto" w:fill="FFFFFF"/>
         </w:rPr>
-        <w:t xml:space="preserve">Essa API será desenvolvida de acordo com as instruções que serão fornecidas durante a disciplina. </w:t>
-      </w:r>
-    </w:p>
-    <w:p>
-      <w:pPr>
+        <w:t>posição</w:t>
+      </w:r>
+      <w:r>
         <w:rPr>
           <w:shd w:val="clear" w:color="auto" w:fill="FFFFFF"/>
         </w:rPr>
-      </w:pPr>
+        <w:t xml:space="preserve"> do usuário e irá enviar para </w:t>
+      </w:r>
       <w:r>
         <w:rPr>
           <w:shd w:val="clear" w:color="auto" w:fill="FFFFFF"/>
         </w:rPr>
-        <w:t>Nela armazenaremos as posições, dados dos usuários e todos os dados dos infectados, divulgados pelo governo.</w:t>
-      </w:r>
-    </w:p>
-    <w:p>
-      <w:pPr>
+        <w:t xml:space="preserve">uma </w:t>
+      </w:r>
+      <w:r>
         <w:rPr>
           <w:shd w:val="clear" w:color="auto" w:fill="FFFFFF"/>
         </w:rPr>
-      </w:pPr>
+        <w:t xml:space="preserve">API. Este dado será persistido </w:t>
+      </w:r>
       <w:r>
         <w:rPr>
           <w:shd w:val="clear" w:color="auto" w:fill="FFFFFF"/>
         </w:rPr>
-        <w:t xml:space="preserve">Em posse de todas as informações necessárias iremos realizar uma análise para identificar as posições em que o usuário esteve e que tiveram casos positivados informando o grau de risco de cada posição. </w:t>
-      </w:r>
-    </w:p>
-    <w:p>
-      <w:pPr>
+        <w:t xml:space="preserve">no </w:t>
+      </w:r>
+      <w:r>
+        <w:rPr>
+          <w:shd w:val="clear" w:color="auto" w:fill="FFFFFF"/>
+        </w:rPr>
+        <w:t>banco de dados.</w:t>
+      </w:r>
+    </w:p>
+    <w:p>
+      <w:pPr>
+        <w:pStyle w:val="Itens"/>
+        <w:rPr>
+          <w:shd w:val="clear" w:color="auto" w:fill="FFFFFF"/>
+        </w:rPr>
+      </w:pPr>
+      <w:r>
+        <w:rPr>
+          <w:shd w:val="clear" w:color="auto" w:fill="FFFFFF"/>
+        </w:rPr>
+        <w:t>A</w:t>
+      </w:r>
+      <w:r>
+        <w:rPr>
+          <w:shd w:val="clear" w:color="auto" w:fill="FFFFFF"/>
+        </w:rPr>
+        <w:t xml:space="preserve"> API será desenvolvida de acordo com as instruções que serão fornecidas durante a disciplina. </w:t>
+      </w:r>
+    </w:p>
+    <w:p>
+      <w:pPr>
+        <w:pStyle w:val="Itens"/>
+        <w:rPr>
+          <w:shd w:val="clear" w:color="auto" w:fill="FFFFFF"/>
+        </w:rPr>
+      </w:pPr>
+      <w:r>
+        <w:rPr>
+          <w:shd w:val="clear" w:color="auto" w:fill="FFFFFF"/>
+        </w:rPr>
+        <w:t>A API</w:t>
+      </w:r>
+      <w:r>
+        <w:rPr>
+          <w:shd w:val="clear" w:color="auto" w:fill="FFFFFF"/>
+        </w:rPr>
+        <w:t xml:space="preserve"> </w:t>
+      </w:r>
+      <w:r>
+        <w:rPr>
+          <w:shd w:val="clear" w:color="auto" w:fill="FFFFFF"/>
+        </w:rPr>
+        <w:t xml:space="preserve">armazenará </w:t>
+      </w:r>
+      <w:r>
+        <w:rPr>
+          <w:shd w:val="clear" w:color="auto" w:fill="FFFFFF"/>
+        </w:rPr>
+        <w:t>as posições, dados dos usuários e todos os dados dos infectados, divulgados pelo governo.</w:t>
+      </w:r>
+    </w:p>
+    <w:p>
+      <w:pPr>
+        <w:pStyle w:val="Itens"/>
+        <w:rPr>
+          <w:shd w:val="clear" w:color="auto" w:fill="FFFFFF"/>
+        </w:rPr>
+      </w:pPr>
+      <w:r>
+        <w:rPr>
+          <w:shd w:val="clear" w:color="auto" w:fill="FFFFFF"/>
+        </w:rPr>
+        <w:t xml:space="preserve">Em posse de todas as informações necessárias </w:t>
+      </w:r>
+      <w:r>
+        <w:rPr>
+          <w:shd w:val="clear" w:color="auto" w:fill="FFFFFF"/>
+        </w:rPr>
+        <w:t>será</w:t>
+      </w:r>
+      <w:r>
+        <w:rPr>
+          <w:shd w:val="clear" w:color="auto" w:fill="FFFFFF"/>
+        </w:rPr>
+        <w:t xml:space="preserve"> realiza</w:t>
+      </w:r>
+      <w:r>
+        <w:rPr>
+          <w:shd w:val="clear" w:color="auto" w:fill="FFFFFF"/>
+        </w:rPr>
+        <w:t xml:space="preserve">da </w:t>
+      </w:r>
+      <w:r>
+        <w:rPr>
+          <w:shd w:val="clear" w:color="auto" w:fill="FFFFFF"/>
+        </w:rPr>
+        <w:t xml:space="preserve">uma análise para identificar as posições em que o usuário esteve e que tiveram casos positivados informando o grau de risco de cada posição. </w:t>
+      </w:r>
+    </w:p>
+    <w:p>
+      <w:pPr>
+        <w:pStyle w:val="Itens"/>
         <w:rPr>
           <w:sz w:val="20"/>
           <w:szCs w:val="20"/>
@@ -1192,7 +2257,55 @@
         <w:rPr>
           <w:shd w:val="clear" w:color="auto" w:fill="FFFFFF"/>
         </w:rPr>
-        <w:t>Com isso iremos montar um mapa de calor das regiões próximas, indicando quais são mais perigosas.</w:t>
+        <w:t>Com isso</w:t>
+      </w:r>
+      <w:r>
+        <w:rPr>
+          <w:shd w:val="clear" w:color="auto" w:fill="FFFFFF"/>
+        </w:rPr>
+        <w:t>,</w:t>
+      </w:r>
+      <w:r>
+        <w:rPr>
+          <w:shd w:val="clear" w:color="auto" w:fill="FFFFFF"/>
+        </w:rPr>
+        <w:t xml:space="preserve"> </w:t>
+      </w:r>
+      <w:r>
+        <w:rPr>
+          <w:shd w:val="clear" w:color="auto" w:fill="FFFFFF"/>
+        </w:rPr>
+        <w:t>será apresentado</w:t>
+      </w:r>
+      <w:r>
+        <w:rPr>
+          <w:shd w:val="clear" w:color="auto" w:fill="FFFFFF"/>
+        </w:rPr>
+        <w:t xml:space="preserve"> um mapa de calor das regiões próximas, indicando quais são</w:t>
+      </w:r>
+      <w:r>
+        <w:rPr>
+          <w:shd w:val="clear" w:color="auto" w:fill="FFFFFF"/>
+        </w:rPr>
+        <w:t xml:space="preserve"> as regiões</w:t>
+      </w:r>
+      <w:r>
+        <w:rPr>
+          <w:shd w:val="clear" w:color="auto" w:fill="FFFFFF"/>
+        </w:rPr>
+        <w:t xml:space="preserve"> mais </w:t>
+      </w:r>
+      <w:r>
+        <w:rPr>
+          <w:shd w:val="clear" w:color="auto" w:fill="FFFFFF"/>
+        </w:rPr>
+        <w:t xml:space="preserve">e menos </w:t>
+      </w:r>
+      <w:r>
+        <w:rPr>
+          <w:shd w:val="clear" w:color="auto" w:fill="FFFFFF"/>
+        </w:rPr>
+        <w:t>perigosas.</w:t>
       </w:r>
       <w:r>
         <w:rPr>
@@ -1204,11 +2317,14 @@
     </w:p>
     <w:p>
       <w:pPr>
-        <w:pStyle w:val="PargrafodaLista"/>
-        <w:ind w:left="1432" w:firstLine="0"/>
-        <w:rPr>
-          <w:rFonts w:eastAsia="Calibri" w:cs="Arial"/>
-          <w:lang w:eastAsia="en-US"/>
+        <w:pStyle w:val="Itens"/>
+        <w:numPr>
+          <w:ilvl w:val="0"/>
+          <w:numId w:val="0"/>
+        </w:numPr>
+        <w:rPr>
+          <w:sz w:val="20"/>
+          <w:szCs w:val="20"/>
         </w:rPr>
       </w:pPr>
     </w:p>
@@ -1220,9 +2336,11 @@
           <w:numId w:val="44"/>
         </w:numPr>
       </w:pPr>
+      <w:bookmarkStart w:name="_Toc49615708" w:id="16"/>
       <w:r>
         <w:t>JUSTIFICATIVA</w:t>
       </w:r>
+      <w:bookmarkEnd w:id="16"/>
     </w:p>
     <w:p>
       <w:pPr>
@@ -1236,64 +2354,56 @@
     <w:p>
       <w:pPr>
         <w:pStyle w:val="PargrafodaLista"/>
-        <w:ind w:left="0" w:firstLine="709"/>
+        <w:ind w:left="0"/>
         <w:rPr>
           <w:shd w:val="clear" w:color="auto" w:fill="FFFFFF"/>
         </w:rPr>
       </w:pPr>
       <w:r>
         <w:rPr>
-          <w:rFonts w:ascii="Arial" w:hAnsi="Arial" w:eastAsia="Arial" w:cs="Arial"/>
+          <w:rFonts w:eastAsia="Arial" w:cs="Arial"/>
           <w:shd w:val="clear" w:color="auto" w:fill="FFFFFF"/>
         </w:rPr>
         <w:t>Atualmente, com base nos dados de Google, o Brasil tem mais de 3,6 milhões de casos de COVID-19 confirmados, se olharmos a nível mundial temos cerca de 23,7 milhões</w:t>
       </w:r>
       <w:r>
         <w:rPr>
-          <w:rFonts w:ascii="Arial" w:hAnsi="Arial" w:eastAsia="Arial" w:cs="Arial"/>
+          <w:rFonts w:eastAsia="Arial" w:cs="Arial"/>
           <w:shd w:val="clear" w:color="auto" w:fill="FFFFFF"/>
         </w:rPr>
         <w:t xml:space="preserve"> (</w:t>
       </w:r>
       <w:r>
         <w:rPr>
-          <w:rFonts w:ascii="Arial" w:hAnsi="Arial" w:eastAsia="Arial" w:cs="Arial"/>
+          <w:rFonts w:eastAsia="Arial" w:cs="Arial"/>
         </w:rPr>
         <w:t>CORONAVÍRUS (COVID 19))</w:t>
       </w:r>
       <w:r>
         <w:rPr>
-          <w:rFonts w:ascii="Arial" w:hAnsi="Arial" w:eastAsia="Arial" w:cs="Arial"/>
+          <w:rFonts w:eastAsia="Arial" w:cs="Arial"/>
           <w:shd w:val="clear" w:color="auto" w:fill="FFFFFF"/>
         </w:rPr>
         <w:t>. Com tantos casos confirmados e a inefi</w:t>
       </w:r>
       <w:r>
         <w:rPr>
-          <w:rFonts w:ascii="Arial" w:hAnsi="Arial" w:eastAsia="Arial" w:cs="Arial"/>
+          <w:rFonts w:eastAsia="Arial" w:cs="Arial"/>
           <w:shd w:val="clear" w:color="auto" w:fill="FFFFFF"/>
         </w:rPr>
         <w:t>ci</w:t>
       </w:r>
       <w:r>
         <w:rPr>
-          <w:rFonts w:ascii="Arial" w:hAnsi="Arial" w:eastAsia="Arial" w:cs="Arial"/>
+          <w:rFonts w:eastAsia="Arial" w:cs="Arial"/>
           <w:shd w:val="clear" w:color="auto" w:fill="FFFFFF"/>
         </w:rPr>
-        <w:t xml:space="preserve">ência em controlar o vírus, a população em geral fica apreensiva. Desta forma, pensamos em criar o indicador de risco baseado na localização, para que as pessoas que planejam sair de casa, saibam o grau de risco do local que estão indo. Desta forma o usuário poderá </w:t>
-      </w:r>
-      <w:r>
-        <w:rPr>
-          <w:rFonts w:ascii="Arial" w:hAnsi="Arial" w:eastAsia="Arial" w:cs="Arial"/>
+        <w:t>ência em controlar o vírus, a população em geral fica apreensiva. Desta forma, pensamos em criar o indicador de risco baseado na localização, para que as pessoas que planejam sair de casa, saibam o grau de risco do local que estão indo. Desta forma o usuário poderá intensificar suas medidas preventivas ou se tranquilizar</w:t>
+      </w:r>
+      <w:r>
+        <w:rPr>
           <w:shd w:val="clear" w:color="auto" w:fill="FFFFFF"/>
         </w:rPr>
-        <w:t>intensificar suas medidas preventivas ou se tranquilizar</w:t>
-      </w:r>
-      <w:r>
-        <w:rPr>
-          <w:shd w:val="clear" w:color="auto" w:fill="FFFFFF"/>
-        </w:rPr>
-        <w:lastRenderedPageBreak/>
         <w:t>.</w:t>
       </w:r>
       <w:r>
@@ -1312,25 +2422,34 @@
           <w:numId w:val="44"/>
         </w:numPr>
       </w:pPr>
-      <w:bookmarkStart w:name="_Toc456719051" w:id="13"/>
+      <w:bookmarkStart w:name="_Toc456719051" w:id="17"/>
+      <w:bookmarkStart w:name="_Toc49615709" w:id="18"/>
       <w:r>
         <w:lastRenderedPageBreak/>
         <w:t>DESENVOLVIMENTO</w:t>
       </w:r>
-    </w:p>
-    <w:p>
-      <w:pPr>
-        <w:pStyle w:val="Ttulo1Numerado"/>
-        <w:ind w:left="360"/>
-      </w:pPr>
+      <w:bookmarkEnd w:id="18"/>
+    </w:p>
+    <w:p>
+      <w:r>
+        <w:t xml:space="preserve">// adicionar </w:t>
+      </w:r>
+      <w:r>
+        <w:t>fundamentação</w:t>
+      </w:r>
+      <w:r>
+        <w:t xml:space="preserve"> para o app através de outros artigos</w:t>
+      </w:r>
     </w:p>
     <w:p>
       <w:pPr>
         <w:pStyle w:val="Ttulo2"/>
       </w:pPr>
+      <w:bookmarkStart w:name="_Toc49615710" w:id="19"/>
       <w:r>
         <w:t>3.2 FUNDAMENTAÇÃO TEÓRICA</w:t>
       </w:r>
+      <w:bookmarkEnd w:id="19"/>
     </w:p>
     <w:p>
       <w:pPr>
@@ -1344,8 +2463,13 @@
         <w:pStyle w:val="Ttulo2"/>
         <w:jc w:val="both"/>
       </w:pPr>
-      <w:r>
-        <w:t>3.3 PROCEDIMENTOS METODOLÓGICOS (podendo ser chamado de METODOLOGIA ou MATERIAIS E MÉTODOS dependendo do caso)</w:t>
+      <w:bookmarkStart w:name="_Toc49615711" w:id="20"/>
+      <w:r>
+        <w:t>3.3 PROCEDIMENTOS METODOLÓGICOS</w:t>
+      </w:r>
+      <w:bookmarkEnd w:id="20"/>
+      <w:r>
+        <w:t xml:space="preserve"> </w:t>
       </w:r>
     </w:p>
     <w:p>
@@ -1354,14 +2478,114 @@
           <w:lang w:eastAsia="en-US"/>
         </w:rPr>
       </w:pPr>
+      <w:r>
+        <w:t xml:space="preserve">// </w:t>
+      </w:r>
+      <w:r>
+        <w:t>podendo ser chamado de METODOLOGIA ou MATERIAIS E MÉTODOS dependendo do caso</w:t>
+      </w:r>
+    </w:p>
+    <w:p>
+      <w:pPr>
+        <w:rPr>
+          <w:lang w:eastAsia="en-US"/>
+        </w:rPr>
+      </w:pPr>
+    </w:p>
+    <w:p>
+      <w:pPr>
+        <w:keepNext/>
+        <w:ind w:firstLine="0"/>
+      </w:pPr>
+      <w:r>
+        <w:rPr>
+          <w:noProof/>
+        </w:rPr>
+        <w:drawing>
+          <wp:inline distT="0" distB="0" distL="0" distR="0" wp14:anchorId="0C0A7618" wp14:editId="14FE62AC">
+            <wp:extent cx="5760085" cy="3641725"/>
+            <wp:effectExtent l="0" t="0" r="0" b="0"/>
+            <wp:docPr id="1" name="Imagem 1"/>
+            <wp:cNvGraphicFramePr>
+              <a:graphicFrameLocks xmlns:a="http://schemas.openxmlformats.org/drawingml/2006/main" noChangeAspect="1"/>
+            </wp:cNvGraphicFramePr>
+            <a:graphic xmlns:a="http://schemas.openxmlformats.org/drawingml/2006/main">
+              <a:graphicData uri="http://schemas.openxmlformats.org/drawingml/2006/picture">
+                <pic:pic xmlns:pic="http://schemas.openxmlformats.org/drawingml/2006/picture">
+                  <pic:nvPicPr>
+                    <pic:cNvPr id="1" name=""/>
+                    <pic:cNvPicPr/>
+                  </pic:nvPicPr>
+                  <pic:blipFill>
+                    <a:blip r:embed="rId11"/>
+                    <a:stretch>
+                      <a:fillRect/>
+                    </a:stretch>
+                  </pic:blipFill>
+                  <pic:spPr>
+                    <a:xfrm>
+                      <a:off x="0" y="0"/>
+                      <a:ext cx="5760085" cy="3641725"/>
+                    </a:xfrm>
+                    <a:prstGeom prst="rect">
+                      <a:avLst/>
+                    </a:prstGeom>
+                  </pic:spPr>
+                </pic:pic>
+              </a:graphicData>
+            </a:graphic>
+          </wp:inline>
+        </w:drawing>
+      </w:r>
+    </w:p>
+    <w:p>
+      <w:pPr>
+        <w:pStyle w:val="Legenda"/>
+        <w:rPr>
+          <w:lang w:eastAsia="en-US"/>
+        </w:rPr>
+      </w:pPr>
+      <w:r>
+        <w:t xml:space="preserve">Figura </w:t>
+      </w:r>
+      <w:r>
+        <w:fldChar w:fldCharType="begin"/>
+      </w:r>
+      <w:r>
+        <w:instrText> SEQ Figura \* ARABIC </w:instrText>
+      </w:r>
+      <w:r>
+        <w:fldChar w:fldCharType="separate"/>
+      </w:r>
+      <w:r>
+        <w:rPr>
+          <w:noProof/>
+        </w:rPr>
+        <w:t>1</w:t>
+      </w:r>
+      <w:r>
+        <w:fldChar w:fldCharType="end"/>
+      </w:r>
+      <w:r>
+        <w:t xml:space="preserve"> - Mapa do Site</w:t>
+      </w:r>
+    </w:p>
+    <w:p>
+      <w:pPr>
+        <w:rPr>
+          <w:lang w:eastAsia="en-US"/>
+        </w:rPr>
+      </w:pPr>
     </w:p>
     <w:p>
       <w:pPr>
         <w:pStyle w:val="Ttulo2"/>
       </w:pPr>
+      <w:bookmarkStart w:name="_Toc49615712" w:id="21"/>
       <w:r>
         <w:t>3.3 APRESENTAÇÃO E ANÁLISE DOS RESULTADOS</w:t>
       </w:r>
+      <w:bookmarkEnd w:id="21"/>
     </w:p>
     <w:p>
       <w:pPr>
@@ -1374,8 +2598,13 @@
       <w:pPr>
         <w:pStyle w:val="Ttulo2"/>
       </w:pPr>
-      <w:r>
-        <w:t xml:space="preserve">3.4 CONSIDERAÇÃO FINAIS </w:t>
+      <w:bookmarkStart w:name="_Toc49615713" w:id="22"/>
+      <w:r>
+        <w:t>3.4 CONSIDERAÇÃO FINAIS</w:t>
+      </w:r>
+      <w:bookmarkEnd w:id="22"/>
+      <w:r>
+        <w:t xml:space="preserve"> </w:t>
       </w:r>
     </w:p>
     <w:p>
@@ -1423,10 +2652,10 @@
           <w:lang w:eastAsia="en-US"/>
         </w:rPr>
       </w:pPr>
-      <w:bookmarkStart w:name="_Toc406098415" w:id="14"/>
-      <w:bookmarkEnd w:id="5"/>
-      <w:bookmarkEnd w:id="8"/>
-      <w:bookmarkEnd w:id="13"/>
+      <w:bookmarkStart w:name="_Toc406098415" w:id="23"/>
+      <w:bookmarkEnd w:id="6"/>
+      <w:bookmarkEnd w:id="9"/>
+      <w:bookmarkEnd w:id="17"/>
       <w:r>
         <w:rPr>
           <w:lang w:eastAsia="en-US"/>
@@ -1442,10 +2671,11 @@
           <w:lang w:eastAsia="en-US"/>
         </w:rPr>
       </w:pPr>
-      <w:bookmarkStart w:name="_Toc406098438" w:id="15"/>
-      <w:bookmarkStart w:name="_Toc423895496" w:id="16"/>
-      <w:bookmarkStart w:name="_Toc456719068" w:id="17"/>
-      <w:bookmarkEnd w:id="14"/>
+      <w:bookmarkStart w:name="_Toc406098438" w:id="24"/>
+      <w:bookmarkStart w:name="_Toc423895496" w:id="25"/>
+      <w:bookmarkStart w:name="_Toc456719068" w:id="26"/>
+      <w:bookmarkStart w:name="_Toc49615714" w:id="27"/>
+      <w:bookmarkEnd w:id="23"/>
       <w:r>
         <w:rPr>
           <w:rFonts w:eastAsia="Calibri" w:cs="Arial"/>
@@ -1454,9 +2684,10 @@
         <w:lastRenderedPageBreak/>
         <w:t>REFERÊNCIAS</w:t>
       </w:r>
-      <w:bookmarkEnd w:id="15"/>
-      <w:bookmarkEnd w:id="16"/>
-      <w:bookmarkEnd w:id="17"/>
+      <w:bookmarkEnd w:id="24"/>
+      <w:bookmarkEnd w:id="25"/>
+      <w:bookmarkEnd w:id="26"/>
+      <w:bookmarkEnd w:id="27"/>
     </w:p>
     <w:p>
       <w:pPr>
@@ -1510,14 +2741,9 @@
       <w:r>
         <w:t xml:space="preserve"> </w:t>
       </w:r>
-      <w:hyperlink w:history="1" r:id="rId11">
-        <w:r>
-          <w:rPr>
-            <w:rStyle w:val="Hyperlink"/>
-          </w:rPr>
-          <w:t>https://news.google.com/covid19/map?hl=pt-BR&amp;mid=%2Fm%2F01l_9d&amp;gl=BR&amp;ceid=BR%3Apt-419</w:t>
-        </w:r>
-      </w:hyperlink>
+      <w:r>
+        <w:t>https://news.google.com/covid19/map?hl=pt-BR&amp;mid=%2Fm%2F01l_9d&amp;gl=BR&amp;ceid=BR%3Apt-419</w:t>
+      </w:r>
       <w:r>
         <w:t>&gt;</w:t>
       </w:r>
@@ -1839,7 +3065,7 @@
     </w:p>
     <w:sectPr>
       <w:headerReference w:type="default" r:id="rId12"/>
-      <w:pgSz w:w="11906" w:h="16838" w:orient="portrait"/>
+      <w:pgSz w:w="11906" w:h="16838"/>
       <w:pgMar w:top="1701" w:right="1134" w:bottom="1134" w:left="1701" w:header="709" w:footer="709" w:gutter="0"/>
       <w:pgNumType w:start="10"/>
       <w:cols w:space="708"/>
@@ -2098,8 +3324,8 @@
   </w:abstractNum>
   <w:abstractNum w:abstractNumId="1" w15:restartNumberingAfterBreak="0">
     <w:nsid w:val="038D583D"/>
-    <w:multiLevelType w:val="hybridMultilevel"/>
-    <w:tmpl w:val="02AE3240"/>
+    <w:multiLevelType w:val="multilevel"/>
+    <w:tmpl w:val="0170A74E"/>
     <w:lvl w:ilvl="0">
       <w:start w:val="5"/>
       <w:numFmt w:val="decimal"/>
@@ -2211,8 +3437,8 @@
   </w:abstractNum>
   <w:abstractNum w:abstractNumId="2" w15:restartNumberingAfterBreak="0">
     <w:nsid w:val="04AA0BF1"/>
-    <w:multiLevelType w:val="hybridMultilevel"/>
-    <w:tmpl w:val="4C189EBA"/>
+    <w:multiLevelType w:val="multilevel"/>
+    <w:tmpl w:val="EA0ED93E"/>
     <w:lvl w:ilvl="0">
       <w:start w:val="2"/>
       <w:numFmt w:val="decimal"/>
@@ -2774,7 +4000,7 @@
   </w:abstractNum>
   <w:abstractNum w:abstractNumId="7" w15:restartNumberingAfterBreak="0">
     <w:nsid w:val="11A77455"/>
-    <w:multiLevelType w:val="multilevel"/>
+    <w:multiLevelType w:val="hybridMultilevel"/>
     <w:tmpl w:val="7E46C346"/>
     <w:lvl w:ilvl="0" w:tplc="49BC20D8">
       <w:start w:val="7"/>
@@ -3494,7 +4720,7 @@
   </w:abstractNum>
   <w:abstractNum w:abstractNumId="14" w15:restartNumberingAfterBreak="0">
     <w:nsid w:val="1C397F54"/>
-    <w:multiLevelType w:val="multilevel"/>
+    <w:multiLevelType w:val="hybridMultilevel"/>
     <w:tmpl w:val="653624D4"/>
     <w:lvl w:ilvl="0" w:tplc="0416000F">
       <w:start w:val="1"/>
@@ -3583,8 +4809,8 @@
   </w:abstractNum>
   <w:abstractNum w:abstractNumId="15" w15:restartNumberingAfterBreak="0">
     <w:nsid w:val="22F53AF4"/>
-    <w:multiLevelType w:val="hybridMultilevel"/>
-    <w:tmpl w:val="C7EAEDF4"/>
+    <w:multiLevelType w:val="multilevel"/>
+    <w:tmpl w:val="BFA6DACC"/>
     <w:lvl w:ilvl="0">
       <w:start w:val="2"/>
       <w:numFmt w:val="decimal"/>
@@ -3809,7 +5035,7 @@
   </w:abstractNum>
   <w:abstractNum w:abstractNumId="17" w15:restartNumberingAfterBreak="0">
     <w:nsid w:val="28F50671"/>
-    <w:multiLevelType w:val="multilevel"/>
+    <w:multiLevelType w:val="hybridMultilevel"/>
     <w:tmpl w:val="7CB47C74"/>
     <w:lvl w:ilvl="0" w:tplc="04160001">
       <w:start w:val="1"/>
@@ -3922,7 +5148,7 @@
   </w:abstractNum>
   <w:abstractNum w:abstractNumId="18" w15:restartNumberingAfterBreak="0">
     <w:nsid w:val="32C314B5"/>
-    <w:multiLevelType w:val="multilevel"/>
+    <w:multiLevelType w:val="hybridMultilevel"/>
     <w:tmpl w:val="46B4C80E"/>
     <w:lvl w:ilvl="0" w:tplc="04160001">
       <w:start w:val="1"/>
@@ -4550,7 +5776,7 @@
   </w:abstractNum>
   <w:abstractNum w:abstractNumId="24" w15:restartNumberingAfterBreak="0">
     <w:nsid w:val="46612CF5"/>
-    <w:multiLevelType w:val="multilevel"/>
+    <w:multiLevelType w:val="hybridMultilevel"/>
     <w:tmpl w:val="FCD898C2"/>
     <w:lvl w:ilvl="0" w:tplc="04160003">
       <w:start w:val="1"/>
@@ -4776,8 +6002,8 @@
   </w:abstractNum>
   <w:abstractNum w:abstractNumId="26" w15:restartNumberingAfterBreak="0">
     <w:nsid w:val="4B786D35"/>
-    <w:multiLevelType w:val="hybridMultilevel"/>
-    <w:tmpl w:val="65ACCE1E"/>
+    <w:multiLevelType w:val="multilevel"/>
+    <w:tmpl w:val="7BD8786E"/>
     <w:lvl w:ilvl="0">
       <w:start w:val="4"/>
       <w:numFmt w:val="decimal"/>
@@ -5317,8 +6543,8 @@
   </w:abstractNum>
   <w:abstractNum w:abstractNumId="31" w15:restartNumberingAfterBreak="0">
     <w:nsid w:val="604F7A06"/>
-    <w:multiLevelType w:val="hybridMultilevel"/>
-    <w:tmpl w:val="CF8CC5DE"/>
+    <w:multiLevelType w:val="multilevel"/>
+    <w:tmpl w:val="8BEA1670"/>
     <w:lvl w:ilvl="0">
       <w:start w:val="4"/>
       <w:numFmt w:val="decimal"/>
@@ -5551,8 +6777,8 @@
   </w:abstractNum>
   <w:abstractNum w:abstractNumId="33" w15:restartNumberingAfterBreak="0">
     <w:nsid w:val="65E0077E"/>
-    <w:multiLevelType w:val="hybridMultilevel"/>
-    <w:tmpl w:val="7756A28A"/>
+    <w:multiLevelType w:val="multilevel"/>
+    <w:tmpl w:val="4AC024D4"/>
     <w:lvl w:ilvl="0">
       <w:start w:val="1"/>
       <w:numFmt w:val="decimal"/>
@@ -5673,8 +6899,8 @@
   </w:abstractNum>
   <w:abstractNum w:abstractNumId="34" w15:restartNumberingAfterBreak="0">
     <w:nsid w:val="68B95F11"/>
-    <w:multiLevelType w:val="hybridMultilevel"/>
-    <w:tmpl w:val="FB64D47E"/>
+    <w:multiLevelType w:val="multilevel"/>
+    <w:tmpl w:val="43961BEE"/>
     <w:lvl w:ilvl="0">
       <w:start w:val="2"/>
       <w:numFmt w:val="decimal"/>
@@ -5786,8 +7012,8 @@
   </w:abstractNum>
   <w:abstractNum w:abstractNumId="35" w15:restartNumberingAfterBreak="0">
     <w:nsid w:val="6C7B0824"/>
-    <w:multiLevelType w:val="hybridMultilevel"/>
-    <w:tmpl w:val="80388598"/>
+    <w:multiLevelType w:val="multilevel"/>
+    <w:tmpl w:val="D598BD8E"/>
     <w:lvl w:ilvl="0">
       <w:start w:val="1"/>
       <w:numFmt w:val="decimal"/>
@@ -6559,7 +7785,7 @@
   </w:abstractNum>
   <w:abstractNum w:abstractNumId="42" w15:restartNumberingAfterBreak="0">
     <w:nsid w:val="7A712728"/>
-    <w:multiLevelType w:val="multilevel"/>
+    <w:multiLevelType w:val="hybridMultilevel"/>
     <w:tmpl w:val="ABEE6D66"/>
     <w:lvl w:ilvl="0" w:tplc="04160001">
       <w:start w:val="1"/>
@@ -6672,7 +7898,7 @@
   </w:abstractNum>
   <w:abstractNum w:abstractNumId="43" w15:restartNumberingAfterBreak="0">
     <w:nsid w:val="7C95379F"/>
-    <w:multiLevelType w:val="multilevel"/>
+    <w:multiLevelType w:val="hybridMultilevel"/>
     <w:tmpl w:val="26DAC522"/>
     <w:lvl w:ilvl="0" w:tplc="04160001">
       <w:start w:val="1"/>
@@ -6919,7 +8145,7 @@
 </file>
 
 <file path=word/styles.xml><?xml version="1.0" encoding="utf-8"?>
-<w:styles xmlns:mc="http://schemas.openxmlformats.org/markup-compatibility/2006" xmlns:r="http://schemas.openxmlformats.org/officeDocument/2006/relationships" xmlns:w="http://schemas.openxmlformats.org/wordprocessingml/2006/main" xmlns:w14="http://schemas.microsoft.com/office/word/2010/wordml" xmlns:w15="http://schemas.microsoft.com/office/word/2012/wordml" xmlns:w16cid="http://schemas.microsoft.com/office/word/2016/wordml/cid" xmlns:w16se="http://schemas.microsoft.com/office/word/2015/wordml/symex" mc:Ignorable="w14 w15 w16se w16cid">
+<w:styles xmlns:wp14="http://schemas.microsoft.com/office/word/2010/wordprocessingDrawing" xmlns:mc="http://schemas.openxmlformats.org/markup-compatibility/2006" xmlns:r="http://schemas.openxmlformats.org/officeDocument/2006/relationships" xmlns:w="http://schemas.openxmlformats.org/wordprocessingml/2006/main" xmlns:w14="http://schemas.microsoft.com/office/word/2010/wordml" xmlns:w15="http://schemas.microsoft.com/office/word/2012/wordml" xmlns:w16cid="http://schemas.microsoft.com/office/word/2016/wordml/cid" xmlns:w16se="http://schemas.microsoft.com/office/word/2015/wordml/symex" mc:Ignorable="w14 w15 w16se w16cid wp14">
   <w:docDefaults>
     <w:rPrDefault>
       <w:rPr>
@@ -7437,7 +8663,6 @@
   <w:style w:type="character" w:styleId="Fontepargpadro" w:default="1">
     <w:name w:val="Default Paragraph Font"/>
     <w:uiPriority w:val="1"/>
-    <w:semiHidden/>
     <w:unhideWhenUsed/>
   </w:style>
   <w:style w:type="table" w:styleId="Tabelanormal" w:default="1">
@@ -8312,39 +9537,6 @@
 </w:styles>
 </file>
 
-<file path=word/glossary/document.xml><?xml version="1.0" encoding="utf-8"?>
-<w:glossaryDocument xmlns:w14="http://schemas.microsoft.com/office/word/2010/wordml" xmlns:w="http://schemas.openxmlformats.org/wordprocessingml/2006/main">
-  <w:docParts>
-    <w:docPart>
-      <w:docPartPr>
-        <w:name w:val="DefaultPlaceholder_1081868574"/>
-        <w:category>
-          <w:name w:val="General"/>
-          <w:gallery w:val="placeholder"/>
-        </w:category>
-        <w:types>
-          <w:type w:val="bbPlcHdr"/>
-        </w:types>
-        <w:behaviors>
-          <w:behavior w:val="content"/>
-        </w:behaviors>
-        <w:guid w:val="{b3e4965e-8c31-49e2-8c98-fdad7e2b9137}"/>
-      </w:docPartPr>
-      <w:docPartBody>
-        <w:p>
-          <w:r>
-            <w:rPr>
-              <w:rStyle w:val="PlaceholderText"/>
-            </w:rPr>
-            <w:t/>
-          </w:r>
-        </w:p>
-      </w:docPartBody>
-    </w:docPart>
-  </w:docParts>
-</w:glossaryDocument>
-</file>
-
 <file path=word/theme/theme1.xml><?xml version="1.0" encoding="utf-8"?>
 <a:theme xmlns:a="http://schemas.openxmlformats.org/drawingml/2006/main" name="Tema do Office">
   <a:themeElements>
@@ -8633,7 +9825,7 @@
 </file>
 
 <file path=customXml/itemProps1.xml><?xml version="1.0" encoding="utf-8"?>
-<ds:datastoreItem xmlns:ds="http://schemas.openxmlformats.org/officeDocument/2006/customXml" ds:itemID="{700F415B-627E-41A8-A453-4D99A2A01CC1}">
+<ds:datastoreItem xmlns:ds="http://schemas.openxmlformats.org/officeDocument/2006/customXml" ds:itemID="{BA4C7CF1-CD04-4641-8CFA-1A22BD3643D3}">
   <ds:schemaRefs>
     <ds:schemaRef ds:uri="http://schemas.openxmlformats.org/officeDocument/2006/bibliography"/>
   </ds:schemaRefs>

</xml_diff>